<commit_message>
filled last word doc
</commit_message>
<xml_diff>
--- a/MotFailure Knn Surp Dm1 2nn.docx
+++ b/MotFailure Knn Surp Dm1 2nn.docx
@@ -21,6 +21,60 @@
           <w:lang w:val="en-US"/>
         </w:rPr>
       </w:pPr>
+      <w:r>
+        <w:rPr>
+          <w:noProof/>
+          <w:lang w:val="en-US"/>
+        </w:rPr>
+        <w:drawing>
+          <wp:inline distT="0" distB="0" distL="0" distR="0" wp14:anchorId="2F7CC84E" wp14:editId="145D755E">
+            <wp:extent cx="5396230" cy="2195830"/>
+            <wp:effectExtent l="0" t="0" r="0" b="0"/>
+            <wp:docPr id="9" name="Picture 9"/>
+            <wp:cNvGraphicFramePr>
+              <a:graphicFrameLocks xmlns:a="http://schemas.openxmlformats.org/drawingml/2006/main" noChangeAspect="1"/>
+            </wp:cNvGraphicFramePr>
+            <a:graphic xmlns:a="http://schemas.openxmlformats.org/drawingml/2006/main">
+              <a:graphicData uri="http://schemas.openxmlformats.org/drawingml/2006/picture">
+                <pic:pic xmlns:pic="http://schemas.openxmlformats.org/drawingml/2006/picture">
+                  <pic:nvPicPr>
+                    <pic:cNvPr id="0" name="Picture 8"/>
+                    <pic:cNvPicPr>
+                      <a:picLocks noChangeAspect="1" noChangeArrowheads="1"/>
+                    </pic:cNvPicPr>
+                  </pic:nvPicPr>
+                  <pic:blipFill>
+                    <a:blip r:embed="rId4">
+                      <a:extLst>
+                        <a:ext uri="{28A0092B-C50C-407E-A947-70E740481C1C}">
+                          <a14:useLocalDpi xmlns:a14="http://schemas.microsoft.com/office/drawing/2010/main" val="0"/>
+                        </a:ext>
+                      </a:extLst>
+                    </a:blip>
+                    <a:srcRect/>
+                    <a:stretch>
+                      <a:fillRect/>
+                    </a:stretch>
+                  </pic:blipFill>
+                  <pic:spPr bwMode="auto">
+                    <a:xfrm>
+                      <a:off x="0" y="0"/>
+                      <a:ext cx="5396230" cy="2195830"/>
+                    </a:xfrm>
+                    <a:prstGeom prst="rect">
+                      <a:avLst/>
+                    </a:prstGeom>
+                    <a:noFill/>
+                    <a:ln>
+                      <a:noFill/>
+                    </a:ln>
+                  </pic:spPr>
+                </pic:pic>
+              </a:graphicData>
+            </a:graphic>
+          </wp:inline>
+        </w:drawing>
+      </w:r>
     </w:p>
     <w:p>
       <w:pPr>
@@ -48,6 +102,60 @@
           <w:lang w:val="en-US"/>
         </w:rPr>
       </w:pPr>
+      <w:r>
+        <w:rPr>
+          <w:noProof/>
+          <w:lang w:val="en-US"/>
+        </w:rPr>
+        <w:drawing>
+          <wp:inline distT="0" distB="0" distL="0" distR="0" wp14:anchorId="7D018E7C" wp14:editId="3CD93C5A">
+            <wp:extent cx="5396230" cy="2223770"/>
+            <wp:effectExtent l="0" t="0" r="0" b="5080"/>
+            <wp:docPr id="8" name="Picture 8"/>
+            <wp:cNvGraphicFramePr>
+              <a:graphicFrameLocks xmlns:a="http://schemas.openxmlformats.org/drawingml/2006/main" noChangeAspect="1"/>
+            </wp:cNvGraphicFramePr>
+            <a:graphic xmlns:a="http://schemas.openxmlformats.org/drawingml/2006/main">
+              <a:graphicData uri="http://schemas.openxmlformats.org/drawingml/2006/picture">
+                <pic:pic xmlns:pic="http://schemas.openxmlformats.org/drawingml/2006/picture">
+                  <pic:nvPicPr>
+                    <pic:cNvPr id="0" name="Picture 7"/>
+                    <pic:cNvPicPr>
+                      <a:picLocks noChangeAspect="1" noChangeArrowheads="1"/>
+                    </pic:cNvPicPr>
+                  </pic:nvPicPr>
+                  <pic:blipFill>
+                    <a:blip r:embed="rId5">
+                      <a:extLst>
+                        <a:ext uri="{28A0092B-C50C-407E-A947-70E740481C1C}">
+                          <a14:useLocalDpi xmlns:a14="http://schemas.microsoft.com/office/drawing/2010/main" val="0"/>
+                        </a:ext>
+                      </a:extLst>
+                    </a:blip>
+                    <a:srcRect/>
+                    <a:stretch>
+                      <a:fillRect/>
+                    </a:stretch>
+                  </pic:blipFill>
+                  <pic:spPr bwMode="auto">
+                    <a:xfrm>
+                      <a:off x="0" y="0"/>
+                      <a:ext cx="5396230" cy="2223770"/>
+                    </a:xfrm>
+                    <a:prstGeom prst="rect">
+                      <a:avLst/>
+                    </a:prstGeom>
+                    <a:noFill/>
+                    <a:ln>
+                      <a:noFill/>
+                    </a:ln>
+                  </pic:spPr>
+                </pic:pic>
+              </a:graphicData>
+            </a:graphic>
+          </wp:inline>
+        </w:drawing>
+      </w:r>
     </w:p>
     <w:p>
       <w:pPr>
@@ -75,6 +183,60 @@
           <w:lang w:val="en-US"/>
         </w:rPr>
       </w:pPr>
+      <w:r>
+        <w:rPr>
+          <w:noProof/>
+          <w:lang w:val="en-US"/>
+        </w:rPr>
+        <w:drawing>
+          <wp:inline distT="0" distB="0" distL="0" distR="0" wp14:anchorId="41EC7F8B" wp14:editId="6398443F">
+            <wp:extent cx="5396230" cy="2195830"/>
+            <wp:effectExtent l="0" t="0" r="0" b="0"/>
+            <wp:docPr id="7" name="Picture 7"/>
+            <wp:cNvGraphicFramePr>
+              <a:graphicFrameLocks xmlns:a="http://schemas.openxmlformats.org/drawingml/2006/main" noChangeAspect="1"/>
+            </wp:cNvGraphicFramePr>
+            <a:graphic xmlns:a="http://schemas.openxmlformats.org/drawingml/2006/main">
+              <a:graphicData uri="http://schemas.openxmlformats.org/drawingml/2006/picture">
+                <pic:pic xmlns:pic="http://schemas.openxmlformats.org/drawingml/2006/picture">
+                  <pic:nvPicPr>
+                    <pic:cNvPr id="0" name="Picture 6"/>
+                    <pic:cNvPicPr>
+                      <a:picLocks noChangeAspect="1" noChangeArrowheads="1"/>
+                    </pic:cNvPicPr>
+                  </pic:nvPicPr>
+                  <pic:blipFill>
+                    <a:blip r:embed="rId6">
+                      <a:extLst>
+                        <a:ext uri="{28A0092B-C50C-407E-A947-70E740481C1C}">
+                          <a14:useLocalDpi xmlns:a14="http://schemas.microsoft.com/office/drawing/2010/main" val="0"/>
+                        </a:ext>
+                      </a:extLst>
+                    </a:blip>
+                    <a:srcRect/>
+                    <a:stretch>
+                      <a:fillRect/>
+                    </a:stretch>
+                  </pic:blipFill>
+                  <pic:spPr bwMode="auto">
+                    <a:xfrm>
+                      <a:off x="0" y="0"/>
+                      <a:ext cx="5396230" cy="2195830"/>
+                    </a:xfrm>
+                    <a:prstGeom prst="rect">
+                      <a:avLst/>
+                    </a:prstGeom>
+                    <a:noFill/>
+                    <a:ln>
+                      <a:noFill/>
+                    </a:ln>
+                  </pic:spPr>
+                </pic:pic>
+              </a:graphicData>
+            </a:graphic>
+          </wp:inline>
+        </w:drawing>
+      </w:r>
     </w:p>
     <w:p>
       <w:pPr>
@@ -116,6 +278,60 @@
           <w:lang w:val="en-US"/>
         </w:rPr>
       </w:pPr>
+      <w:r>
+        <w:rPr>
+          <w:noProof/>
+          <w:lang w:val="en-US"/>
+        </w:rPr>
+        <w:drawing>
+          <wp:inline distT="0" distB="0" distL="0" distR="0" wp14:anchorId="321FA33A" wp14:editId="07EC12A6">
+            <wp:extent cx="5396230" cy="2216785"/>
+            <wp:effectExtent l="0" t="0" r="0" b="0"/>
+            <wp:docPr id="6" name="Picture 6"/>
+            <wp:cNvGraphicFramePr>
+              <a:graphicFrameLocks xmlns:a="http://schemas.openxmlformats.org/drawingml/2006/main" noChangeAspect="1"/>
+            </wp:cNvGraphicFramePr>
+            <a:graphic xmlns:a="http://schemas.openxmlformats.org/drawingml/2006/main">
+              <a:graphicData uri="http://schemas.openxmlformats.org/drawingml/2006/picture">
+                <pic:pic xmlns:pic="http://schemas.openxmlformats.org/drawingml/2006/picture">
+                  <pic:nvPicPr>
+                    <pic:cNvPr id="0" name="Picture 5"/>
+                    <pic:cNvPicPr>
+                      <a:picLocks noChangeAspect="1" noChangeArrowheads="1"/>
+                    </pic:cNvPicPr>
+                  </pic:nvPicPr>
+                  <pic:blipFill>
+                    <a:blip r:embed="rId7">
+                      <a:extLst>
+                        <a:ext uri="{28A0092B-C50C-407E-A947-70E740481C1C}">
+                          <a14:useLocalDpi xmlns:a14="http://schemas.microsoft.com/office/drawing/2010/main" val="0"/>
+                        </a:ext>
+                      </a:extLst>
+                    </a:blip>
+                    <a:srcRect/>
+                    <a:stretch>
+                      <a:fillRect/>
+                    </a:stretch>
+                  </pic:blipFill>
+                  <pic:spPr bwMode="auto">
+                    <a:xfrm>
+                      <a:off x="0" y="0"/>
+                      <a:ext cx="5396230" cy="2216785"/>
+                    </a:xfrm>
+                    <a:prstGeom prst="rect">
+                      <a:avLst/>
+                    </a:prstGeom>
+                    <a:noFill/>
+                    <a:ln>
+                      <a:noFill/>
+                    </a:ln>
+                  </pic:spPr>
+                </pic:pic>
+              </a:graphicData>
+            </a:graphic>
+          </wp:inline>
+        </w:drawing>
+      </w:r>
     </w:p>
     <w:p>
       <w:pPr>
@@ -136,6 +352,60 @@
           <w:lang w:val="en-US"/>
         </w:rPr>
       </w:pPr>
+      <w:r>
+        <w:rPr>
+          <w:noProof/>
+          <w:lang w:val="en-US"/>
+        </w:rPr>
+        <w:drawing>
+          <wp:inline distT="0" distB="0" distL="0" distR="0" wp14:anchorId="7E1ECBD4" wp14:editId="7CA0E172">
+            <wp:extent cx="5389245" cy="2223770"/>
+            <wp:effectExtent l="0" t="0" r="1905" b="5080"/>
+            <wp:docPr id="5" name="Picture 5"/>
+            <wp:cNvGraphicFramePr>
+              <a:graphicFrameLocks xmlns:a="http://schemas.openxmlformats.org/drawingml/2006/main" noChangeAspect="1"/>
+            </wp:cNvGraphicFramePr>
+            <a:graphic xmlns:a="http://schemas.openxmlformats.org/drawingml/2006/main">
+              <a:graphicData uri="http://schemas.openxmlformats.org/drawingml/2006/picture">
+                <pic:pic xmlns:pic="http://schemas.openxmlformats.org/drawingml/2006/picture">
+                  <pic:nvPicPr>
+                    <pic:cNvPr id="0" name="Picture 4"/>
+                    <pic:cNvPicPr>
+                      <a:picLocks noChangeAspect="1" noChangeArrowheads="1"/>
+                    </pic:cNvPicPr>
+                  </pic:nvPicPr>
+                  <pic:blipFill>
+                    <a:blip r:embed="rId8">
+                      <a:extLst>
+                        <a:ext uri="{28A0092B-C50C-407E-A947-70E740481C1C}">
+                          <a14:useLocalDpi xmlns:a14="http://schemas.microsoft.com/office/drawing/2010/main" val="0"/>
+                        </a:ext>
+                      </a:extLst>
+                    </a:blip>
+                    <a:srcRect/>
+                    <a:stretch>
+                      <a:fillRect/>
+                    </a:stretch>
+                  </pic:blipFill>
+                  <pic:spPr bwMode="auto">
+                    <a:xfrm>
+                      <a:off x="0" y="0"/>
+                      <a:ext cx="5389245" cy="2223770"/>
+                    </a:xfrm>
+                    <a:prstGeom prst="rect">
+                      <a:avLst/>
+                    </a:prstGeom>
+                    <a:noFill/>
+                    <a:ln>
+                      <a:noFill/>
+                    </a:ln>
+                  </pic:spPr>
+                </pic:pic>
+              </a:graphicData>
+            </a:graphic>
+          </wp:inline>
+        </w:drawing>
+      </w:r>
     </w:p>
     <w:p>
       <w:pPr>
@@ -156,6 +426,60 @@
           <w:lang w:val="en-US"/>
         </w:rPr>
       </w:pPr>
+      <w:r>
+        <w:rPr>
+          <w:noProof/>
+          <w:lang w:val="en-US"/>
+        </w:rPr>
+        <w:drawing>
+          <wp:inline distT="0" distB="0" distL="0" distR="0" wp14:anchorId="1F42BCDB" wp14:editId="272D707F">
+            <wp:extent cx="5396230" cy="2174875"/>
+            <wp:effectExtent l="0" t="0" r="0" b="0"/>
+            <wp:docPr id="3" name="Picture 3"/>
+            <wp:cNvGraphicFramePr>
+              <a:graphicFrameLocks xmlns:a="http://schemas.openxmlformats.org/drawingml/2006/main" noChangeAspect="1"/>
+            </wp:cNvGraphicFramePr>
+            <a:graphic xmlns:a="http://schemas.openxmlformats.org/drawingml/2006/main">
+              <a:graphicData uri="http://schemas.openxmlformats.org/drawingml/2006/picture">
+                <pic:pic xmlns:pic="http://schemas.openxmlformats.org/drawingml/2006/picture">
+                  <pic:nvPicPr>
+                    <pic:cNvPr id="0" name="Picture 3"/>
+                    <pic:cNvPicPr>
+                      <a:picLocks noChangeAspect="1" noChangeArrowheads="1"/>
+                    </pic:cNvPicPr>
+                  </pic:nvPicPr>
+                  <pic:blipFill>
+                    <a:blip r:embed="rId9">
+                      <a:extLst>
+                        <a:ext uri="{28A0092B-C50C-407E-A947-70E740481C1C}">
+                          <a14:useLocalDpi xmlns:a14="http://schemas.microsoft.com/office/drawing/2010/main" val="0"/>
+                        </a:ext>
+                      </a:extLst>
+                    </a:blip>
+                    <a:srcRect/>
+                    <a:stretch>
+                      <a:fillRect/>
+                    </a:stretch>
+                  </pic:blipFill>
+                  <pic:spPr bwMode="auto">
+                    <a:xfrm>
+                      <a:off x="0" y="0"/>
+                      <a:ext cx="5396230" cy="2174875"/>
+                    </a:xfrm>
+                    <a:prstGeom prst="rect">
+                      <a:avLst/>
+                    </a:prstGeom>
+                    <a:noFill/>
+                    <a:ln>
+                      <a:noFill/>
+                    </a:ln>
+                  </pic:spPr>
+                </pic:pic>
+              </a:graphicData>
+            </a:graphic>
+          </wp:inline>
+        </w:drawing>
+      </w:r>
     </w:p>
     <w:p>
       <w:pPr>
@@ -197,14 +521,122 @@
         <w:t>SIGMOID</w:t>
       </w:r>
     </w:p>
+    <w:p>
+      <w:r>
+        <w:rPr>
+          <w:noProof/>
+        </w:rPr>
+        <w:drawing>
+          <wp:inline distT="0" distB="0" distL="0" distR="0" wp14:anchorId="47D07389" wp14:editId="44CBA79A">
+            <wp:extent cx="5389245" cy="2216785"/>
+            <wp:effectExtent l="0" t="0" r="1905" b="0"/>
+            <wp:docPr id="2" name="Picture 2"/>
+            <wp:cNvGraphicFramePr>
+              <a:graphicFrameLocks xmlns:a="http://schemas.openxmlformats.org/drawingml/2006/main" noChangeAspect="1"/>
+            </wp:cNvGraphicFramePr>
+            <a:graphic xmlns:a="http://schemas.openxmlformats.org/drawingml/2006/main">
+              <a:graphicData uri="http://schemas.openxmlformats.org/drawingml/2006/picture">
+                <pic:pic xmlns:pic="http://schemas.openxmlformats.org/drawingml/2006/picture">
+                  <pic:nvPicPr>
+                    <pic:cNvPr id="0" name="Picture 2"/>
+                    <pic:cNvPicPr>
+                      <a:picLocks noChangeAspect="1" noChangeArrowheads="1"/>
+                    </pic:cNvPicPr>
+                  </pic:nvPicPr>
+                  <pic:blipFill>
+                    <a:blip r:embed="rId10">
+                      <a:extLst>
+                        <a:ext uri="{28A0092B-C50C-407E-A947-70E740481C1C}">
+                          <a14:useLocalDpi xmlns:a14="http://schemas.microsoft.com/office/drawing/2010/main" val="0"/>
+                        </a:ext>
+                      </a:extLst>
+                    </a:blip>
+                    <a:srcRect/>
+                    <a:stretch>
+                      <a:fillRect/>
+                    </a:stretch>
+                  </pic:blipFill>
+                  <pic:spPr bwMode="auto">
+                    <a:xfrm>
+                      <a:off x="0" y="0"/>
+                      <a:ext cx="5389245" cy="2216785"/>
+                    </a:xfrm>
+                    <a:prstGeom prst="rect">
+                      <a:avLst/>
+                    </a:prstGeom>
+                    <a:noFill/>
+                    <a:ln>
+                      <a:noFill/>
+                    </a:ln>
+                  </pic:spPr>
+                </pic:pic>
+              </a:graphicData>
+            </a:graphic>
+          </wp:inline>
+        </w:drawing>
+      </w:r>
+    </w:p>
     <w:p/>
-    <w:p/>
     <w:p>
       <w:r>
         <w:t>KMOD</w:t>
       </w:r>
     </w:p>
-    <w:p/>
+    <w:p>
+      <w:r>
+        <w:rPr>
+          <w:noProof/>
+        </w:rPr>
+        <w:drawing>
+          <wp:inline distT="0" distB="0" distL="0" distR="0" wp14:anchorId="49D28563" wp14:editId="2ED1A6CA">
+            <wp:extent cx="5396230" cy="2195830"/>
+            <wp:effectExtent l="0" t="0" r="0" b="0"/>
+            <wp:docPr id="1" name="Picture 1"/>
+            <wp:cNvGraphicFramePr>
+              <a:graphicFrameLocks xmlns:a="http://schemas.openxmlformats.org/drawingml/2006/main" noChangeAspect="1"/>
+            </wp:cNvGraphicFramePr>
+            <a:graphic xmlns:a="http://schemas.openxmlformats.org/drawingml/2006/main">
+              <a:graphicData uri="http://schemas.openxmlformats.org/drawingml/2006/picture">
+                <pic:pic xmlns:pic="http://schemas.openxmlformats.org/drawingml/2006/picture">
+                  <pic:nvPicPr>
+                    <pic:cNvPr id="0" name="Picture 1"/>
+                    <pic:cNvPicPr>
+                      <a:picLocks noChangeAspect="1" noChangeArrowheads="1"/>
+                    </pic:cNvPicPr>
+                  </pic:nvPicPr>
+                  <pic:blipFill>
+                    <a:blip r:embed="rId11">
+                      <a:extLst>
+                        <a:ext uri="{28A0092B-C50C-407E-A947-70E740481C1C}">
+                          <a14:useLocalDpi xmlns:a14="http://schemas.microsoft.com/office/drawing/2010/main" val="0"/>
+                        </a:ext>
+                      </a:extLst>
+                    </a:blip>
+                    <a:srcRect/>
+                    <a:stretch>
+                      <a:fillRect/>
+                    </a:stretch>
+                  </pic:blipFill>
+                  <pic:spPr bwMode="auto">
+                    <a:xfrm>
+                      <a:off x="0" y="0"/>
+                      <a:ext cx="5396230" cy="2195830"/>
+                    </a:xfrm>
+                    <a:prstGeom prst="rect">
+                      <a:avLst/>
+                    </a:prstGeom>
+                    <a:noFill/>
+                    <a:ln>
+                      <a:noFill/>
+                    </a:ln>
+                  </pic:spPr>
+                </pic:pic>
+              </a:graphicData>
+            </a:graphic>
+          </wp:inline>
+        </w:drawing>
+      </w:r>
+    </w:p>
     <w:sectPr>
       <w:pgSz w:w="11906" w:h="16838"/>
       <w:pgMar w:top="1417" w:right="1701" w:bottom="1417" w:left="1701" w:header="708" w:footer="708" w:gutter="0"/>

</xml_diff>